<commit_message>
modified start project file
</commit_message>
<xml_diff>
--- a/start project.docx
+++ b/start project.docx
@@ -27,7 +27,12 @@
     </w:p>
     <w:p>
       <w:r>
-        <w:t>I made changes in this filw</w:t>
+        <w:t>I made changes in this file</w:t>
+      </w:r>
+    </w:p>
+    <w:p>
+      <w:r>
+        <w:t>This is in development stage</w:t>
       </w:r>
       <w:bookmarkStart w:id="0" w:name="_GoBack"/>
       <w:bookmarkEnd w:id="0"/>

</xml_diff>

<commit_message>
added content in file
</commit_message>
<xml_diff>
--- a/start project.docx
+++ b/start project.docx
@@ -33,6 +33,11 @@
     <w:p>
       <w:r>
         <w:t>This is in development stage</w:t>
+      </w:r>
+    </w:p>
+    <w:p>
+      <w:r>
+        <w:t>Another changes in the fie</w:t>
       </w:r>
       <w:bookmarkStart w:id="0" w:name="_GoBack"/>
       <w:bookmarkEnd w:id="0"/>

</xml_diff>